<commit_message>
Last commit for this branch
</commit_message>
<xml_diff>
--- a/Weather In Utah.docx
+++ b/Weather In Utah.docx
@@ -15,8 +15,6 @@
       <w:r>
         <w:t>.</w:t>
       </w:r>
-      <w:bookmarkStart w:id="0" w:name="_GoBack"/>
-      <w:bookmarkEnd w:id="0"/>
     </w:p>
     <w:p>
       <w:r>
@@ -25,6 +23,13 @@
       <w:r>
         <w:t>.</w:t>
       </w:r>
+    </w:p>
+    <w:p>
+      <w:r>
+        <w:t>Tomorrow’s weather: Probably even colder.</w:t>
+      </w:r>
+      <w:bookmarkStart w:id="0" w:name="_GoBack"/>
+      <w:bookmarkEnd w:id="0"/>
     </w:p>
     <w:sectPr>
       <w:pgSz w:w="12240" w:h="15840"/>

</xml_diff>